<commit_message>
Changes on roles page
</commit_message>
<xml_diff>
--- a/assets/scripts/building-scenarios-the-3r-principle.docx
+++ b/assets/scripts/building-scenarios-the-3r-principle.docx
@@ -21,7 +21,7 @@
           <w:sz w:val="28"/>
           <w:szCs w:val="28"/>
         </w:rPr>
-        <w:t>FPAS Mark II: The Least-Regrets Mindset</w:t>
+        <w:t>Building Scenarios: The 3R Principle</w:t>
       </w:r>
     </w:p>
     <w:p>
@@ -184,7 +184,15 @@
         <w:jc w:val="both"/>
       </w:pPr>
       <w:r>
-        <w:t>Credibility under FPAS Mark II is endogenous — it grows out of the central bank’s behavior. When the public understands the logic behind policy decisions, expectations adjust more smoothly and with less volatility. Clear communication reduces uncertainty about the central bank’s reaction function, making monetary transmission more efficient. Over time, this stability in expectations strengthens the central bank’s ability to influence real and nominal variables. In contrast, when communication is inconsistent or opaque, credibility erodes. Markets and the public begin to question whether policy decisions are anchored in analysis or in discretion. By embedding structured communication within the FPAS Mark II process, the CBA has made credibility self-reinforcing — strong communication builds trust, which in turn enhances policy effectiveness.</w:t>
+        <w:t xml:space="preserve">Credibility under FPAS Mark II is endogenous — it grows out of the central bank’s </w:t>
+      </w:r>
+      <w:proofErr w:type="spellStart"/>
+      <w:r>
+        <w:t>behavior</w:t>
+      </w:r>
+      <w:proofErr w:type="spellEnd"/>
+      <w:r>
+        <w:t>. When the public understands the logic behind policy decisions, expectations adjust more smoothly and with less volatility. Clear communication reduces uncertainty about the central bank’s reaction function, making monetary transmission more efficient. Over time, this stability in expectations strengthens the central bank’s ability to influence real and nominal variables. In contrast, when communication is inconsistent or opaque, credibility erodes. Markets and the public begin to question whether policy decisions are anchored in analysis or in discretion. By embedding structured communication within the FPAS Mark II process, the CBA has made credibility self-reinforcing — strong communication builds trust, which in turn enhances policy effectiveness.</w:t>
       </w:r>
     </w:p>
     <w:p>
@@ -260,7 +268,23 @@
           <w:b/>
           <w:bCs/>
         </w:rPr>
-        <w:t>Douglas Laxton, Jared Laxton, Asya Kostanyan, and Sophio Mkervalidze</w:t>
+        <w:t xml:space="preserve">Douglas Laxton, Jared Laxton, Asya Kostanyan, and </w:t>
+      </w:r>
+      <w:proofErr w:type="spellStart"/>
+      <w:r>
+        <w:rPr>
+          <w:b/>
+          <w:bCs/>
+        </w:rPr>
+        <w:t>Sophio</w:t>
+      </w:r>
+      <w:proofErr w:type="spellEnd"/>
+      <w:r>
+        <w:rPr>
+          <w:b/>
+          <w:bCs/>
+        </w:rPr>
+        <w:t xml:space="preserve"> Mkervalidze</w:t>
       </w:r>
       <w:r>
         <w:t xml:space="preserve"> at the </w:t>

</xml_diff>